<commit_message>
renamed files, writtedn readme for examples
</commit_message>
<xml_diff>
--- a/Examples/Data and results/All option examples/pt_sum_comprehensive_examples.docx
+++ b/Examples/Data and results/All option examples/pt_sum_comprehensive_examples.docx
@@ -2,6 +2,27 @@
 <file path=word/document.xml><?xml version="1.0" encoding="utf-8"?>
 <w:document xmlns:wpc="http://schemas.microsoft.com/office/word/2010/wordprocessingCanvas" xmlns:cx="http://schemas.microsoft.com/office/drawing/2014/chartex" xmlns:cx1="http://schemas.microsoft.com/office/drawing/2015/9/8/chartex" xmlns:cx2="http://schemas.microsoft.com/office/drawing/2015/10/21/chartex" xmlns:cx3="http://schemas.microsoft.com/office/drawing/2016/5/9/chartex" xmlns:cx4="http://schemas.microsoft.com/office/drawing/2016/5/10/chartex" xmlns:cx5="http://schemas.microsoft.com/office/drawing/2016/5/11/chartex" xmlns:cx6="http://schemas.microsoft.com/office/drawing/2016/5/12/chartex" xmlns:cx7="http://schemas.microsoft.com/office/drawing/2016/5/13/chartex" xmlns:cx8="http://schemas.microsoft.com/office/drawing/2016/5/14/chartex" xmlns:mc="http://schemas.openxmlformats.org/markup-compatibility/2006" xmlns:aink="http://schemas.microsoft.com/office/drawing/2016/ink" xmlns:am3d="http://schemas.microsoft.com/office/drawing/2017/model3d" xmlns:o="urn:schemas-microsoft-com:office:office" xmlns:r="http://schemas.openxmlformats.org/officeDocument/2006/relationships" xmlns:m="http://schemas.openxmlformats.org/officeDocument/2006/math" xmlns:v="urn:schemas-microsoft-com:vml" xmlns:wp14="http://schemas.microsoft.com/office/word/2010/wordprocessingDrawing" xmlns:wp="http://schemas.openxmlformats.org/drawingml/2006/wordprocessingDrawing" xmlns:w10="urn:schemas-microsoft-com:office:word" xmlns:w="http://schemas.openxmlformats.org/wordprocessingml/2006/main" xmlns:w14="http://schemas.microsoft.com/office/word/2010/wordml" xmlns:w15="http://schemas.microsoft.com/office/word/2012/wordml" xmlns:w16cid="http://schemas.microsoft.com/office/word/2016/wordml/cid" xmlns:w16se="http://schemas.microsoft.com/office/word/2015/wordml/symex" xmlns:wpg="http://schemas.microsoft.com/office/word/2010/wordprocessingGroup" xmlns:wpi="http://schemas.microsoft.com/office/word/2010/wordprocessingInk" xmlns:wne="http://schemas.microsoft.com/office/word/2006/wordml" xmlns:wps="http://schemas.microsoft.com/office/word/2010/wordprocessingShape" mc:Ignorable="w14 w15 w16se w16cid wp14">
   <w:body>
+    <w:p>
+      <w:pPr>
+        <w:pStyle w:val="Title"/>
+        <w:spacing w:before="1200"/>
+        <w:jc w:val="center"/>
+      </w:pPr>
+    </w:p>
+    <w:p>
+      <w:pPr>
+        <w:pStyle w:val="Title"/>
+        <w:spacing w:before="1200"/>
+        <w:jc w:val="center"/>
+      </w:pPr>
+    </w:p>
+    <w:p>
+      <w:pPr>
+        <w:pStyle w:val="Title"/>
+        <w:spacing w:before="1200"/>
+        <w:jc w:val="center"/>
+      </w:pPr>
+    </w:p>
     <w:p>
       <w:pPr>
         <w:pStyle w:val="Title"/>
@@ -545,13 +566,7 @@
         <w:rPr>
           <w:rStyle w:val="VerbatimChar"/>
         </w:rPr>
-        <w:t xml:space="preserve">      . pt_sum age qol b</w:t>
-      </w:r>
-      <w:r>
-        <w:rPr>
-          <w:rStyle w:val="VerbatimChar"/>
-        </w:rPr>
-        <w:t>mi  , postname(`postname') stats(N mean_sd median_iqr range) gap_end(1)</w:t>
+        <w:t xml:space="preserve">      . pt_sum age qol bmi  , postname(`postname') stats(N mean_sd median_iqr range) gap_end(1)</w:t>
       </w:r>
       <w:r>
         <w:br/>
@@ -692,14 +707,7 @@
                 <w:b/>
                 <w:sz w:val="18"/>
               </w:rPr>
-              <w:t>Median</w:t>
-            </w:r>
-            <w:r>
-              <w:rPr>
-                <w:b/>
-                <w:sz w:val="18"/>
-              </w:rPr>
-              <w:t xml:space="preserve"> (IQR)</w:t>
+              <w:t>Median (IQR)</w:t>
             </w:r>
           </w:p>
         </w:tc>
@@ -1740,13 +1748,7 @@
         <w:rPr>
           <w:rStyle w:val="VerbatimChar"/>
         </w:rPr>
-        <w:t xml:space="preserve">      . pt_sum age qol bmi  , postname(`postname') stats(mean_sd  median_iqr) gap_end(1) over(trea</w:t>
-      </w:r>
-      <w:r>
-        <w:rPr>
-          <w:rStyle w:val="VerbatimChar"/>
-        </w:rPr>
-        <w:t>t)</w:t>
+        <w:t xml:space="preserve">      . pt_sum age qol bmi  , postname(`postname') stats(mean_sd  median_iqr) gap_end(1) over(treat)</w:t>
       </w:r>
     </w:p>
     <w:p>
@@ -1783,13 +1785,7 @@
         <w:rPr>
           <w:rStyle w:val="VerbatimChar"/>
         </w:rPr>
-        <w:t xml:space="preserve">      . pt_sum age qol bmi  , postname(`postname') stats(N range ) over(treat) over_gr</w:t>
-      </w:r>
-      <w:r>
-        <w:rPr>
-          <w:rStyle w:val="VerbatimChar"/>
-        </w:rPr>
-        <w:t>ps(1 0) gap_end(1)</w:t>
+        <w:t xml:space="preserve">      . pt_sum age qol bmi  , postname(`postname') stats(N range ) over(treat) over_grps(1 0) gap_end(1)</w:t>
       </w:r>
     </w:p>
     <w:p>
@@ -1835,13 +1831,7 @@
         <w:rPr>
           <w:rStyle w:val="VerbatimChar"/>
         </w:rPr>
-        <w:t xml:space="preserve">      . pt_sum age qol bm</w:t>
-      </w:r>
-      <w:r>
-        <w:rPr>
-          <w:rStyle w:val="VerbatimChar"/>
-        </w:rPr>
-        <w:t>i  , postname(`postname') stats(mean_sd median_iqr) over(treat) over_grps(1 0)  order(group_sum)</w:t>
+        <w:t xml:space="preserve">      . pt_sum age qol bmi  , postname(`postname') stats(mean_sd median_iqr) over(treat) over_grps(1 0)  order(group_sum)</w:t>
       </w:r>
     </w:p>
     <w:p>
@@ -3827,10 +3817,7 @@
         <w:t>overall()</w:t>
       </w:r>
       <w:r>
-        <w:t xml:space="preserve"> </w:t>
-      </w:r>
-      <w:r>
-        <w:t xml:space="preserve">can be used to a column summarising the wholde dataset. </w:t>
+        <w:t xml:space="preserve"> can be used to a column summarising the wholde dataset. </w:t>
       </w:r>
       <w:r>
         <w:rPr>
@@ -3868,13 +3855,7 @@
         <w:rPr>
           <w:rStyle w:val="VerbatimChar"/>
         </w:rPr>
-        <w:t xml:space="preserve">      . post `postname' (""</w:t>
-      </w:r>
-      <w:r>
-        <w:rPr>
-          <w:rStyle w:val="VerbatimChar"/>
-        </w:rPr>
-        <w:t>)  ("Mean (sd)")  ("Median (IQR)")  ("Mean (sd)")  ("Median (IQR)") ("Mean (sd)")  ("Median (IQR)")</w:t>
+        <w:t xml:space="preserve">      . post `postname' ("")  ("Mean (sd)")  ("Median (IQR)")  ("Mean (sd)")  ("Median (IQR)") ("Mean (sd)")  ("Median (IQR)")</w:t>
       </w:r>
       <w:r>
         <w:br/>
@@ -3900,10 +3881,7 @@
         <w:t>over</w:t>
       </w:r>
       <w:r>
-        <w:t xml:space="preserve"> group o</w:t>
-      </w:r>
-      <w:r>
-        <w:t>r by `statistic type.</w:t>
+        <w:t xml:space="preserve"> group or by `statistic type.</w:t>
       </w:r>
     </w:p>
     <w:p>
@@ -3932,13 +3910,7 @@
         <w:rPr>
           <w:rStyle w:val="VerbatimChar"/>
         </w:rPr>
-        <w:t xml:space="preserve">      . pt_sum age bmi qol , postname(`postname') stats(N</w:t>
-      </w:r>
-      <w:r>
-        <w:rPr>
-          <w:rStyle w:val="VerbatimChar"/>
-        </w:rPr>
-        <w:t xml:space="preserve"> range ) over(treat) over_grps(1 0) gap_end(1) overall(last) order(group_sum)</w:t>
+        <w:t xml:space="preserve">      . pt_sum age bmi qol , postname(`postname') stats(N range ) over(treat) over_grps(1 0) gap_end(1) overall(last) order(group_sum)</w:t>
       </w:r>
     </w:p>
     <w:p>
@@ -5897,10 +5869,7 @@
         <w:t>append_label</w:t>
       </w:r>
       <w:r>
-        <w:t xml:space="preserve"> </w:t>
-      </w:r>
-      <w:r>
-        <w:t>can be used to append text to variable labels.</w:t>
+        <w:t xml:space="preserve"> can be used to append text to variable labels.</w:t>
       </w:r>
     </w:p>
     <w:p>
@@ -5920,13 +5889,7 @@
         <w:rPr>
           <w:rStyle w:val="VerbatimChar"/>
         </w:rPr>
-        <w:t xml:space="preserve">      . pt_sum age  , postname(`postname') stats(N mean_sd median_iqr range)  var_lab("Custom variable name") comment("Th</w:t>
-      </w:r>
-      <w:r>
-        <w:rPr>
-          <w:rStyle w:val="VerbatimChar"/>
-        </w:rPr>
-        <w:t>e decimal option sets the decimal places") decimal(0)</w:t>
+        <w:t xml:space="preserve">      . pt_sum age  , postname(`postname') stats(N mean_sd median_iqr range)  var_lab("Custom variable name") comment("The decimal option sets the decimal places") decimal(0)</w:t>
       </w:r>
       <w:r>
         <w:br/>
@@ -5944,13 +5907,7 @@
         <w:rPr>
           <w:rStyle w:val="VerbatimChar"/>
         </w:rPr>
-        <w:t xml:space="preserve">      . pt_sum  qol , postname(`postname') stats(N mean_sd me</w:t>
-      </w:r>
-      <w:r>
-        <w:rPr>
-          <w:rStyle w:val="VerbatimChar"/>
-        </w:rPr>
-        <w:t>dian_iqr range)  comment("You can have different numbers of d.p. for different summaries") decimal(2) range_decimal(0) med_iqr_decimal(1)</w:t>
+        <w:t xml:space="preserve">      . pt_sum  qol , postname(`postname') stats(N mean_sd median_iqr range)  comment("You can have different numbers of d.p. for different summaries") decimal(2) range_decimal(0) med_iqr_decimal(1)</w:t>
       </w:r>
     </w:p>
     <w:p>
@@ -6268,13 +6225,7 @@
               <w:rPr>
                 <w:sz w:val="18"/>
               </w:rPr>
-              <w:t>The decimal option sets</w:t>
-            </w:r>
-            <w:r>
-              <w:rPr>
-                <w:sz w:val="18"/>
-              </w:rPr>
-              <w:t xml:space="preserve"> the decimal places</w:t>
+              <w:t>The decimal option sets the decimal places</w:t>
             </w:r>
           </w:p>
         </w:tc>
@@ -6639,13 +6590,7 @@
         <w:rPr>
           <w:rStyle w:val="VerbatimChar"/>
         </w:rPr>
-        <w:t xml:space="preserve">      . pt_sum age if age &gt; 40 , postname(`postname') stats(N</w:t>
-      </w:r>
-      <w:r>
-        <w:rPr>
-          <w:rStyle w:val="VerbatimChar"/>
-        </w:rPr>
-        <w:t xml:space="preserve"> mean_sd median_iqr range)</w:t>
+        <w:t xml:space="preserve">      . pt_sum age if age &gt; 40 , postname(`postname') stats(N mean_sd median_iqr range)</w:t>
       </w:r>
       <w:r>
         <w:br/>
@@ -7187,10 +7132,14 @@
       <w:r>
         <w:br w:type="page"/>
       </w:r>
-      <w:bookmarkStart w:id="10" w:name="_GoBack"/>
-      <w:bookmarkEnd w:id="10"/>
     </w:p>
     <w:sectPr>
+      <w:headerReference w:type="even" r:id="rId7"/>
+      <w:headerReference w:type="default" r:id="rId8"/>
+      <w:footerReference w:type="even" r:id="rId9"/>
+      <w:footerReference w:type="default" r:id="rId10"/>
+      <w:headerReference w:type="first" r:id="rId11"/>
+      <w:footerReference w:type="first" r:id="rId12"/>
       <w:pgSz w:w="12240" w:h="15840" w:code="1"/>
       <w:pgMar w:top="1440" w:right="1440" w:bottom="1440" w:left="1440" w:header="720" w:footer="720" w:gutter="0"/>
       <w:cols w:space="720"/>
@@ -7199,8 +7148,126 @@
 </w:document>
 </file>
 
-<file path=word/numbering.xml><?xml version="1.0" encoding="utf-8"?>
-<w:numbering xmlns:wpc="http://schemas.microsoft.com/office/word/2010/wordprocessingCanvas" xmlns:cx="http://schemas.microsoft.com/office/drawing/2014/chartex" xmlns:cx1="http://schemas.microsoft.com/office/drawing/2015/9/8/chartex" xmlns:cx2="http://schemas.microsoft.com/office/drawing/2015/10/21/chartex" xmlns:cx3="http://schemas.microsoft.com/office/drawing/2016/5/9/chartex" xmlns:cx4="http://schemas.microsoft.com/office/drawing/2016/5/10/chartex" xmlns:cx5="http://schemas.microsoft.com/office/drawing/2016/5/11/chartex" xmlns:cx6="http://schemas.microsoft.com/office/drawing/2016/5/12/chartex" xmlns:cx7="http://schemas.microsoft.com/office/drawing/2016/5/13/chartex" xmlns:cx8="http://schemas.microsoft.com/office/drawing/2016/5/14/chartex" xmlns:mc="http://schemas.openxmlformats.org/markup-compatibility/2006" xmlns:aink="http://schemas.microsoft.com/office/drawing/2016/ink" xmlns:am3d="http://schemas.microsoft.com/office/drawing/2017/model3d" xmlns:o="urn:schemas-microsoft-com:office:office" xmlns:r="http://schemas.openxmlformats.org/officeDocument/2006/relationships" xmlns:m="http://schemas.openxmlformats.org/officeDocument/2006/math" xmlns:v="urn:schemas-microsoft-com:vml" xmlns:wp14="http://schemas.microsoft.com/office/word/2010/wordprocessingDrawing" xmlns:wp="http://schemas.openxmlformats.org/drawingml/2006/wordprocessingDrawing" xmlns:w10="urn:schemas-microsoft-com:office:word" xmlns:w="http://schemas.openxmlformats.org/wordprocessingml/2006/main" xmlns:w14="http://schemas.microsoft.com/office/word/2010/wordml" xmlns:w15="http://schemas.microsoft.com/office/word/2012/wordml" xmlns:w16cid="http://schemas.microsoft.com/office/word/2016/wordml/cid" xmlns:w16se="http://schemas.microsoft.com/office/word/2015/wordml/symex" xmlns:wpg="http://schemas.microsoft.com/office/word/2010/wordprocessingGroup" xmlns:wpi="http://schemas.microsoft.com/office/word/2010/wordprocessingInk" xmlns:wne="http://schemas.microsoft.com/office/word/2006/wordml" xmlns:wps="http://schemas.microsoft.com/office/word/2010/wordprocessingShape" mc:Ignorable="w14 w15 w16se w16cid wp14"/>
+<file path=word/endnotes.xml><?xml version="1.0" encoding="utf-8"?>
+<w:endnotes xmlns:wpc="http://schemas.microsoft.com/office/word/2010/wordprocessingCanvas" xmlns:cx="http://schemas.microsoft.com/office/drawing/2014/chartex" xmlns:cx1="http://schemas.microsoft.com/office/drawing/2015/9/8/chartex" xmlns:cx2="http://schemas.microsoft.com/office/drawing/2015/10/21/chartex" xmlns:cx3="http://schemas.microsoft.com/office/drawing/2016/5/9/chartex" xmlns:cx4="http://schemas.microsoft.com/office/drawing/2016/5/10/chartex" xmlns:cx5="http://schemas.microsoft.com/office/drawing/2016/5/11/chartex" xmlns:cx6="http://schemas.microsoft.com/office/drawing/2016/5/12/chartex" xmlns:cx7="http://schemas.microsoft.com/office/drawing/2016/5/13/chartex" xmlns:cx8="http://schemas.microsoft.com/office/drawing/2016/5/14/chartex" xmlns:mc="http://schemas.openxmlformats.org/markup-compatibility/2006" xmlns:aink="http://schemas.microsoft.com/office/drawing/2016/ink" xmlns:am3d="http://schemas.microsoft.com/office/drawing/2017/model3d" xmlns:o="urn:schemas-microsoft-com:office:office" xmlns:r="http://schemas.openxmlformats.org/officeDocument/2006/relationships" xmlns:m="http://schemas.openxmlformats.org/officeDocument/2006/math" xmlns:v="urn:schemas-microsoft-com:vml" xmlns:wp14="http://schemas.microsoft.com/office/word/2010/wordprocessingDrawing" xmlns:wp="http://schemas.openxmlformats.org/drawingml/2006/wordprocessingDrawing" xmlns:w10="urn:schemas-microsoft-com:office:word" xmlns:w="http://schemas.openxmlformats.org/wordprocessingml/2006/main" xmlns:w14="http://schemas.microsoft.com/office/word/2010/wordml" xmlns:w15="http://schemas.microsoft.com/office/word/2012/wordml" xmlns:w16cid="http://schemas.microsoft.com/office/word/2016/wordml/cid" xmlns:w16se="http://schemas.microsoft.com/office/word/2015/wordml/symex" xmlns:wpg="http://schemas.microsoft.com/office/word/2010/wordprocessingGroup" xmlns:wpi="http://schemas.microsoft.com/office/word/2010/wordprocessingInk" xmlns:wne="http://schemas.microsoft.com/office/word/2006/wordml" xmlns:wps="http://schemas.microsoft.com/office/word/2010/wordprocessingShape" mc:Ignorable="w14 w15 w16se w16cid wp14">
+  <w:endnote w:type="separator" w:id="-1">
+    <w:p>
+      <w:r>
+        <w:separator/>
+      </w:r>
+    </w:p>
+  </w:endnote>
+  <w:endnote w:type="continuationSeparator" w:id="0">
+    <w:p>
+      <w:r>
+        <w:continuationSeparator/>
+      </w:r>
+    </w:p>
+  </w:endnote>
+</w:endnotes>
+</file>
+
+<file path=word/footer1.xml><?xml version="1.0" encoding="utf-8"?>
+<w:ftr xmlns:wpc="http://schemas.microsoft.com/office/word/2010/wordprocessingCanvas" xmlns:cx="http://schemas.microsoft.com/office/drawing/2014/chartex" xmlns:cx1="http://schemas.microsoft.com/office/drawing/2015/9/8/chartex" xmlns:cx2="http://schemas.microsoft.com/office/drawing/2015/10/21/chartex" xmlns:cx3="http://schemas.microsoft.com/office/drawing/2016/5/9/chartex" xmlns:cx4="http://schemas.microsoft.com/office/drawing/2016/5/10/chartex" xmlns:cx5="http://schemas.microsoft.com/office/drawing/2016/5/11/chartex" xmlns:cx6="http://schemas.microsoft.com/office/drawing/2016/5/12/chartex" xmlns:cx7="http://schemas.microsoft.com/office/drawing/2016/5/13/chartex" xmlns:cx8="http://schemas.microsoft.com/office/drawing/2016/5/14/chartex" xmlns:mc="http://schemas.openxmlformats.org/markup-compatibility/2006" xmlns:aink="http://schemas.microsoft.com/office/drawing/2016/ink" xmlns:am3d="http://schemas.microsoft.com/office/drawing/2017/model3d" xmlns:o="urn:schemas-microsoft-com:office:office" xmlns:r="http://schemas.openxmlformats.org/officeDocument/2006/relationships" xmlns:m="http://schemas.openxmlformats.org/officeDocument/2006/math" xmlns:v="urn:schemas-microsoft-com:vml" xmlns:wp14="http://schemas.microsoft.com/office/word/2010/wordprocessingDrawing" xmlns:wp="http://schemas.openxmlformats.org/drawingml/2006/wordprocessingDrawing" xmlns:w10="urn:schemas-microsoft-com:office:word" xmlns:w="http://schemas.openxmlformats.org/wordprocessingml/2006/main" xmlns:w14="http://schemas.microsoft.com/office/word/2010/wordml" xmlns:w15="http://schemas.microsoft.com/office/word/2012/wordml" xmlns:w16cid="http://schemas.microsoft.com/office/word/2016/wordml/cid" xmlns:w16se="http://schemas.microsoft.com/office/word/2015/wordml/symex" xmlns:wpg="http://schemas.microsoft.com/office/word/2010/wordprocessingGroup" xmlns:wpi="http://schemas.microsoft.com/office/word/2010/wordprocessingInk" xmlns:wne="http://schemas.microsoft.com/office/word/2006/wordml" xmlns:wps="http://schemas.microsoft.com/office/word/2010/wordprocessingShape" mc:Ignorable="w14 w15 w16se w16cid wp14">
+  <w:p>
+    <w:pPr>
+      <w:pStyle w:val="Footer"/>
+    </w:pPr>
+  </w:p>
+</w:ftr>
+</file>
+
+<file path=word/footer2.xml><?xml version="1.0" encoding="utf-8"?>
+<w:ftr xmlns:wpc="http://schemas.microsoft.com/office/word/2010/wordprocessingCanvas" xmlns:cx="http://schemas.microsoft.com/office/drawing/2014/chartex" xmlns:cx1="http://schemas.microsoft.com/office/drawing/2015/9/8/chartex" xmlns:cx2="http://schemas.microsoft.com/office/drawing/2015/10/21/chartex" xmlns:cx3="http://schemas.microsoft.com/office/drawing/2016/5/9/chartex" xmlns:cx4="http://schemas.microsoft.com/office/drawing/2016/5/10/chartex" xmlns:cx5="http://schemas.microsoft.com/office/drawing/2016/5/11/chartex" xmlns:cx6="http://schemas.microsoft.com/office/drawing/2016/5/12/chartex" xmlns:cx7="http://schemas.microsoft.com/office/drawing/2016/5/13/chartex" xmlns:cx8="http://schemas.microsoft.com/office/drawing/2016/5/14/chartex" xmlns:mc="http://schemas.openxmlformats.org/markup-compatibility/2006" xmlns:aink="http://schemas.microsoft.com/office/drawing/2016/ink" xmlns:am3d="http://schemas.microsoft.com/office/drawing/2017/model3d" xmlns:o="urn:schemas-microsoft-com:office:office" xmlns:r="http://schemas.openxmlformats.org/officeDocument/2006/relationships" xmlns:m="http://schemas.openxmlformats.org/officeDocument/2006/math" xmlns:v="urn:schemas-microsoft-com:vml" xmlns:wp14="http://schemas.microsoft.com/office/word/2010/wordprocessingDrawing" xmlns:wp="http://schemas.openxmlformats.org/drawingml/2006/wordprocessingDrawing" xmlns:w10="urn:schemas-microsoft-com:office:word" xmlns:w="http://schemas.openxmlformats.org/wordprocessingml/2006/main" xmlns:w14="http://schemas.microsoft.com/office/word/2010/wordml" xmlns:w15="http://schemas.microsoft.com/office/word/2012/wordml" xmlns:w16cid="http://schemas.microsoft.com/office/word/2016/wordml/cid" xmlns:w16se="http://schemas.microsoft.com/office/word/2015/wordml/symex" xmlns:wpg="http://schemas.microsoft.com/office/word/2010/wordprocessingGroup" xmlns:wpi="http://schemas.microsoft.com/office/word/2010/wordprocessingInk" xmlns:wne="http://schemas.microsoft.com/office/word/2006/wordml" xmlns:wps="http://schemas.microsoft.com/office/word/2010/wordprocessingShape" mc:Ignorable="w14 w15 w16se w16cid wp14">
+  <w:p>
+    <w:pPr>
+      <w:pStyle w:val="Footer"/>
+      <w:jc w:val="center"/>
+    </w:pPr>
+    <w:r>
+      <w:fldChar w:fldCharType="begin"/>
+    </w:r>
+    <w:r>
+      <w:instrText xml:space="preserve"> PAGE   \* MERGEFORMAT </w:instrText>
+    </w:r>
+    <w:r>
+      <w:fldChar w:fldCharType="separate"/>
+    </w:r>
+    <w:r>
+      <w:rPr>
+        <w:noProof/>
+      </w:rPr>
+      <w:t>1</w:t>
+    </w:r>
+    <w:r>
+      <w:rPr>
+        <w:noProof/>
+      </w:rPr>
+      <w:fldChar w:fldCharType="end"/>
+    </w:r>
+    <w:bookmarkStart w:id="10" w:name="_GoBack"/>
+    <w:bookmarkEnd w:id="10"/>
+  </w:p>
+</w:ftr>
+</file>
+
+<file path=word/footer3.xml><?xml version="1.0" encoding="utf-8"?>
+<w:ftr xmlns:wpc="http://schemas.microsoft.com/office/word/2010/wordprocessingCanvas" xmlns:cx="http://schemas.microsoft.com/office/drawing/2014/chartex" xmlns:cx1="http://schemas.microsoft.com/office/drawing/2015/9/8/chartex" xmlns:cx2="http://schemas.microsoft.com/office/drawing/2015/10/21/chartex" xmlns:cx3="http://schemas.microsoft.com/office/drawing/2016/5/9/chartex" xmlns:cx4="http://schemas.microsoft.com/office/drawing/2016/5/10/chartex" xmlns:cx5="http://schemas.microsoft.com/office/drawing/2016/5/11/chartex" xmlns:cx6="http://schemas.microsoft.com/office/drawing/2016/5/12/chartex" xmlns:cx7="http://schemas.microsoft.com/office/drawing/2016/5/13/chartex" xmlns:cx8="http://schemas.microsoft.com/office/drawing/2016/5/14/chartex" xmlns:mc="http://schemas.openxmlformats.org/markup-compatibility/2006" xmlns:aink="http://schemas.microsoft.com/office/drawing/2016/ink" xmlns:am3d="http://schemas.microsoft.com/office/drawing/2017/model3d" xmlns:o="urn:schemas-microsoft-com:office:office" xmlns:r="http://schemas.openxmlformats.org/officeDocument/2006/relationships" xmlns:m="http://schemas.openxmlformats.org/officeDocument/2006/math" xmlns:v="urn:schemas-microsoft-com:vml" xmlns:wp14="http://schemas.microsoft.com/office/word/2010/wordprocessingDrawing" xmlns:wp="http://schemas.openxmlformats.org/drawingml/2006/wordprocessingDrawing" xmlns:w10="urn:schemas-microsoft-com:office:word" xmlns:w="http://schemas.openxmlformats.org/wordprocessingml/2006/main" xmlns:w14="http://schemas.microsoft.com/office/word/2010/wordml" xmlns:w15="http://schemas.microsoft.com/office/word/2012/wordml" xmlns:w16cid="http://schemas.microsoft.com/office/word/2016/wordml/cid" xmlns:w16se="http://schemas.microsoft.com/office/word/2015/wordml/symex" xmlns:wpg="http://schemas.microsoft.com/office/word/2010/wordprocessingGroup" xmlns:wpi="http://schemas.microsoft.com/office/word/2010/wordprocessingInk" xmlns:wne="http://schemas.microsoft.com/office/word/2006/wordml" xmlns:wps="http://schemas.microsoft.com/office/word/2010/wordprocessingShape" mc:Ignorable="w14 w15 w16se w16cid wp14">
+  <w:p>
+    <w:pPr>
+      <w:pStyle w:val="Footer"/>
+    </w:pPr>
+  </w:p>
+</w:ftr>
+</file>
+
+<file path=word/footnotes.xml><?xml version="1.0" encoding="utf-8"?>
+<w:footnotes xmlns:wpc="http://schemas.microsoft.com/office/word/2010/wordprocessingCanvas" xmlns:cx="http://schemas.microsoft.com/office/drawing/2014/chartex" xmlns:cx1="http://schemas.microsoft.com/office/drawing/2015/9/8/chartex" xmlns:cx2="http://schemas.microsoft.com/office/drawing/2015/10/21/chartex" xmlns:cx3="http://schemas.microsoft.com/office/drawing/2016/5/9/chartex" xmlns:cx4="http://schemas.microsoft.com/office/drawing/2016/5/10/chartex" xmlns:cx5="http://schemas.microsoft.com/office/drawing/2016/5/11/chartex" xmlns:cx6="http://schemas.microsoft.com/office/drawing/2016/5/12/chartex" xmlns:cx7="http://schemas.microsoft.com/office/drawing/2016/5/13/chartex" xmlns:cx8="http://schemas.microsoft.com/office/drawing/2016/5/14/chartex" xmlns:mc="http://schemas.openxmlformats.org/markup-compatibility/2006" xmlns:aink="http://schemas.microsoft.com/office/drawing/2016/ink" xmlns:am3d="http://schemas.microsoft.com/office/drawing/2017/model3d" xmlns:o="urn:schemas-microsoft-com:office:office" xmlns:r="http://schemas.openxmlformats.org/officeDocument/2006/relationships" xmlns:m="http://schemas.openxmlformats.org/officeDocument/2006/math" xmlns:v="urn:schemas-microsoft-com:vml" xmlns:wp14="http://schemas.microsoft.com/office/word/2010/wordprocessingDrawing" xmlns:wp="http://schemas.openxmlformats.org/drawingml/2006/wordprocessingDrawing" xmlns:w10="urn:schemas-microsoft-com:office:word" xmlns:w="http://schemas.openxmlformats.org/wordprocessingml/2006/main" xmlns:w14="http://schemas.microsoft.com/office/word/2010/wordml" xmlns:w15="http://schemas.microsoft.com/office/word/2012/wordml" xmlns:w16cid="http://schemas.microsoft.com/office/word/2016/wordml/cid" xmlns:w16se="http://schemas.microsoft.com/office/word/2015/wordml/symex" xmlns:wpg="http://schemas.microsoft.com/office/word/2010/wordprocessingGroup" xmlns:wpi="http://schemas.microsoft.com/office/word/2010/wordprocessingInk" xmlns:wne="http://schemas.microsoft.com/office/word/2006/wordml" xmlns:wps="http://schemas.microsoft.com/office/word/2010/wordprocessingShape" mc:Ignorable="w14 w15 w16se w16cid wp14">
+  <w:footnote w:type="separator" w:id="-1">
+    <w:p>
+      <w:r>
+        <w:separator/>
+      </w:r>
+    </w:p>
+  </w:footnote>
+  <w:footnote w:type="continuationSeparator" w:id="0">
+    <w:p>
+      <w:r>
+        <w:continuationSeparator/>
+      </w:r>
+    </w:p>
+  </w:footnote>
+</w:footnotes>
+</file>
+
+<file path=word/header1.xml><?xml version="1.0" encoding="utf-8"?>
+<w:hdr xmlns:wpc="http://schemas.microsoft.com/office/word/2010/wordprocessingCanvas" xmlns:cx="http://schemas.microsoft.com/office/drawing/2014/chartex" xmlns:cx1="http://schemas.microsoft.com/office/drawing/2015/9/8/chartex" xmlns:cx2="http://schemas.microsoft.com/office/drawing/2015/10/21/chartex" xmlns:cx3="http://schemas.microsoft.com/office/drawing/2016/5/9/chartex" xmlns:cx4="http://schemas.microsoft.com/office/drawing/2016/5/10/chartex" xmlns:cx5="http://schemas.microsoft.com/office/drawing/2016/5/11/chartex" xmlns:cx6="http://schemas.microsoft.com/office/drawing/2016/5/12/chartex" xmlns:cx7="http://schemas.microsoft.com/office/drawing/2016/5/13/chartex" xmlns:cx8="http://schemas.microsoft.com/office/drawing/2016/5/14/chartex" xmlns:mc="http://schemas.openxmlformats.org/markup-compatibility/2006" xmlns:aink="http://schemas.microsoft.com/office/drawing/2016/ink" xmlns:am3d="http://schemas.microsoft.com/office/drawing/2017/model3d" xmlns:o="urn:schemas-microsoft-com:office:office" xmlns:r="http://schemas.openxmlformats.org/officeDocument/2006/relationships" xmlns:m="http://schemas.openxmlformats.org/officeDocument/2006/math" xmlns:v="urn:schemas-microsoft-com:vml" xmlns:wp14="http://schemas.microsoft.com/office/word/2010/wordprocessingDrawing" xmlns:wp="http://schemas.openxmlformats.org/drawingml/2006/wordprocessingDrawing" xmlns:w10="urn:schemas-microsoft-com:office:word" xmlns:w="http://schemas.openxmlformats.org/wordprocessingml/2006/main" xmlns:w14="http://schemas.microsoft.com/office/word/2010/wordml" xmlns:w15="http://schemas.microsoft.com/office/word/2012/wordml" xmlns:w16cid="http://schemas.microsoft.com/office/word/2016/wordml/cid" xmlns:w16se="http://schemas.microsoft.com/office/word/2015/wordml/symex" xmlns:wpg="http://schemas.microsoft.com/office/word/2010/wordprocessingGroup" xmlns:wpi="http://schemas.microsoft.com/office/word/2010/wordprocessingInk" xmlns:wne="http://schemas.microsoft.com/office/word/2006/wordml" xmlns:wps="http://schemas.microsoft.com/office/word/2010/wordprocessingShape" mc:Ignorable="w14 w15 w16se w16cid wp14">
+  <w:p>
+    <w:pPr>
+      <w:pStyle w:val="Header"/>
+    </w:pPr>
+  </w:p>
+</w:hdr>
+</file>
+
+<file path=word/header2.xml><?xml version="1.0" encoding="utf-8"?>
+<w:hdr xmlns:wpc="http://schemas.microsoft.com/office/word/2010/wordprocessingCanvas" xmlns:cx="http://schemas.microsoft.com/office/drawing/2014/chartex" xmlns:cx1="http://schemas.microsoft.com/office/drawing/2015/9/8/chartex" xmlns:cx2="http://schemas.microsoft.com/office/drawing/2015/10/21/chartex" xmlns:cx3="http://schemas.microsoft.com/office/drawing/2016/5/9/chartex" xmlns:cx4="http://schemas.microsoft.com/office/drawing/2016/5/10/chartex" xmlns:cx5="http://schemas.microsoft.com/office/drawing/2016/5/11/chartex" xmlns:cx6="http://schemas.microsoft.com/office/drawing/2016/5/12/chartex" xmlns:cx7="http://schemas.microsoft.com/office/drawing/2016/5/13/chartex" xmlns:cx8="http://schemas.microsoft.com/office/drawing/2016/5/14/chartex" xmlns:mc="http://schemas.openxmlformats.org/markup-compatibility/2006" xmlns:aink="http://schemas.microsoft.com/office/drawing/2016/ink" xmlns:am3d="http://schemas.microsoft.com/office/drawing/2017/model3d" xmlns:o="urn:schemas-microsoft-com:office:office" xmlns:r="http://schemas.openxmlformats.org/officeDocument/2006/relationships" xmlns:m="http://schemas.openxmlformats.org/officeDocument/2006/math" xmlns:v="urn:schemas-microsoft-com:vml" xmlns:wp14="http://schemas.microsoft.com/office/word/2010/wordprocessingDrawing" xmlns:wp="http://schemas.openxmlformats.org/drawingml/2006/wordprocessingDrawing" xmlns:w10="urn:schemas-microsoft-com:office:word" xmlns:w="http://schemas.openxmlformats.org/wordprocessingml/2006/main" xmlns:w14="http://schemas.microsoft.com/office/word/2010/wordml" xmlns:w15="http://schemas.microsoft.com/office/word/2012/wordml" xmlns:w16cid="http://schemas.microsoft.com/office/word/2016/wordml/cid" xmlns:w16se="http://schemas.microsoft.com/office/word/2015/wordml/symex" xmlns:wpg="http://schemas.microsoft.com/office/word/2010/wordprocessingGroup" xmlns:wpi="http://schemas.microsoft.com/office/word/2010/wordprocessingInk" xmlns:wne="http://schemas.microsoft.com/office/word/2006/wordml" xmlns:wps="http://schemas.microsoft.com/office/word/2010/wordprocessingShape" mc:Ignorable="w14 w15 w16se w16cid wp14">
+  <w:p>
+    <w:pPr>
+      <w:pStyle w:val="Header"/>
+    </w:pPr>
+  </w:p>
+</w:hdr>
+</file>
+
+<file path=word/header3.xml><?xml version="1.0" encoding="utf-8"?>
+<w:hdr xmlns:wpc="http://schemas.microsoft.com/office/word/2010/wordprocessingCanvas" xmlns:cx="http://schemas.microsoft.com/office/drawing/2014/chartex" xmlns:cx1="http://schemas.microsoft.com/office/drawing/2015/9/8/chartex" xmlns:cx2="http://schemas.microsoft.com/office/drawing/2015/10/21/chartex" xmlns:cx3="http://schemas.microsoft.com/office/drawing/2016/5/9/chartex" xmlns:cx4="http://schemas.microsoft.com/office/drawing/2016/5/10/chartex" xmlns:cx5="http://schemas.microsoft.com/office/drawing/2016/5/11/chartex" xmlns:cx6="http://schemas.microsoft.com/office/drawing/2016/5/12/chartex" xmlns:cx7="http://schemas.microsoft.com/office/drawing/2016/5/13/chartex" xmlns:cx8="http://schemas.microsoft.com/office/drawing/2016/5/14/chartex" xmlns:mc="http://schemas.openxmlformats.org/markup-compatibility/2006" xmlns:aink="http://schemas.microsoft.com/office/drawing/2016/ink" xmlns:am3d="http://schemas.microsoft.com/office/drawing/2017/model3d" xmlns:o="urn:schemas-microsoft-com:office:office" xmlns:r="http://schemas.openxmlformats.org/officeDocument/2006/relationships" xmlns:m="http://schemas.openxmlformats.org/officeDocument/2006/math" xmlns:v="urn:schemas-microsoft-com:vml" xmlns:wp14="http://schemas.microsoft.com/office/word/2010/wordprocessingDrawing" xmlns:wp="http://schemas.openxmlformats.org/drawingml/2006/wordprocessingDrawing" xmlns:w10="urn:schemas-microsoft-com:office:word" xmlns:w="http://schemas.openxmlformats.org/wordprocessingml/2006/main" xmlns:w14="http://schemas.microsoft.com/office/word/2010/wordml" xmlns:w15="http://schemas.microsoft.com/office/word/2012/wordml" xmlns:w16cid="http://schemas.microsoft.com/office/word/2016/wordml/cid" xmlns:w16se="http://schemas.microsoft.com/office/word/2015/wordml/symex" xmlns:wpg="http://schemas.microsoft.com/office/word/2010/wordprocessingGroup" xmlns:wpi="http://schemas.microsoft.com/office/word/2010/wordprocessingInk" xmlns:wne="http://schemas.microsoft.com/office/word/2006/wordml" xmlns:wps="http://schemas.microsoft.com/office/word/2010/wordprocessingShape" mc:Ignorable="w14 w15 w16se w16cid wp14">
+  <w:p>
+    <w:pPr>
+      <w:pStyle w:val="Header"/>
+    </w:pPr>
+  </w:p>
+</w:hdr>
 </file>
 
 <file path=word/styles.xml><?xml version="1.0" encoding="utf-8"?>
@@ -7945,9 +8012,6 @@
     <w:unhideWhenUsed/>
     <w:qFormat/>
     <w:rsid w:val="007109C0"/>
-    <w:pPr>
-      <w:spacing w:line="240" w:lineRule="auto"/>
-    </w:pPr>
     <w:rPr>
       <w:b/>
       <w:bCs/>
@@ -7977,7 +8041,7 @@
     <w:qFormat/>
     <w:rsid w:val="003910E5"/>
     <w:pPr>
-      <w:spacing w:before="240" w:after="0" w:line="259" w:lineRule="auto"/>
+      <w:spacing w:before="240" w:line="259" w:lineRule="auto"/>
       <w:outlineLvl w:val="9"/>
     </w:pPr>
     <w:rPr>
@@ -9584,6 +9648,31 @@
       <w:spacing w:after="100"/>
       <w:ind w:left="480"/>
     </w:pPr>
+  </w:style>
+  <w:style w:type="paragraph" w:styleId="Footer">
+    <w:name w:val="footer"/>
+    <w:basedOn w:val="Normal"/>
+    <w:link w:val="FooterChar"/>
+    <w:uiPriority w:val="99"/>
+    <w:unhideWhenUsed/>
+    <w:rsid w:val="00C066BA"/>
+    <w:pPr>
+      <w:tabs>
+        <w:tab w:val="center" w:pos="4513"/>
+        <w:tab w:val="right" w:pos="9026"/>
+      </w:tabs>
+    </w:pPr>
+  </w:style>
+  <w:style w:type="character" w:customStyle="1" w:styleId="FooterChar">
+    <w:name w:val="Footer Char"/>
+    <w:basedOn w:val="DefaultParagraphFont"/>
+    <w:link w:val="Footer"/>
+    <w:uiPriority w:val="99"/>
+    <w:rsid w:val="00C066BA"/>
+    <w:rPr>
+      <w:rFonts w:ascii="Calibri" w:eastAsia="Calibri" w:hAnsi="Calibri" w:cs="Calibri"/>
+      <w:sz w:val="24"/>
+    </w:rPr>
   </w:style>
 </w:styles>
 </file>
@@ -9888,7 +9977,7 @@
 </file>
 
 <file path=customXml/itemProps1.xml><?xml version="1.0" encoding="utf-8"?>
-<ds:datastoreItem xmlns:ds="http://schemas.openxmlformats.org/officeDocument/2006/customXml" ds:itemID="{8E3A0217-D50B-4970-8E7D-CD2C05F6D4BD}">
+<ds:datastoreItem xmlns:ds="http://schemas.openxmlformats.org/officeDocument/2006/customXml" ds:itemID="{B224A3B2-274C-4D5B-B111-05AF1D2EC529}">
   <ds:schemaRefs>
     <ds:schemaRef ds:uri="http://schemas.openxmlformats.org/drawingml/2006/wordprocessingDrawing"/>
     <ds:schemaRef ds:uri="http://schemas.openxmlformats.org/officeDocument/2006/relationships"/>

</xml_diff>